<commit_message>
Cập nhật mô tả
</commit_message>
<xml_diff>
--- a/OnlineMediaSystemDescription.docx
+++ b/OnlineMediaSystemDescription.docx
@@ -374,6 +374,13 @@
           <w:sz w:val="24"/>
           <w:szCs w:val="24"/>
         </w:rPr>
+        <w:t xml:space="preserve">chiều </w:t>
+      </w:r>
+      <w:r>
+        <w:rPr>
+          <w:sz w:val="24"/>
+          <w:szCs w:val="24"/>
+        </w:rPr>
         <w:t>rộng</w:t>
       </w:r>
       <w:r>
@@ -1146,7 +1153,35 @@
           <w:sz w:val="24"/>
           <w:szCs w:val="24"/>
         </w:rPr>
-        <w:t xml:space="preserve">Sau khi khách hàng thanh toán thành công, hệ thống sẽ ghi lại giao dịch và đơn hàng để khách hàng có thể xem lại lịch sử mua hàng. </w:t>
+        <w:t xml:space="preserve">Sau khi khách hàng thanh toán thành công, hệ thống sẽ ghi lại giao dịch và đơn hàng để khách hàng có thể </w:t>
+      </w:r>
+      <w:r>
+        <w:rPr>
+          <w:sz w:val="24"/>
+          <w:szCs w:val="24"/>
+        </w:rPr>
+        <w:t>tra cứu</w:t>
+      </w:r>
+      <w:r>
+        <w:rPr>
+          <w:sz w:val="24"/>
+          <w:szCs w:val="24"/>
+        </w:rPr>
+        <w:t xml:space="preserve"> lại </w:t>
+      </w:r>
+      <w:r>
+        <w:rPr>
+          <w:sz w:val="24"/>
+          <w:szCs w:val="24"/>
+        </w:rPr>
+        <w:t>khi nhập vào mã đơn hàng của mình</w:t>
+      </w:r>
+      <w:r>
+        <w:rPr>
+          <w:sz w:val="24"/>
+          <w:szCs w:val="24"/>
+        </w:rPr>
+        <w:t xml:space="preserve">. </w:t>
       </w:r>
     </w:p>
     <w:p>
@@ -1608,253 +1643,39 @@
           <w:sz w:val="24"/>
           <w:szCs w:val="24"/>
         </w:rPr>
-        <w:t xml:space="preserve">Thêm sản phẩm kỹ thuật số (e-goods): </w:t>
-      </w:r>
-    </w:p>
-    <w:p>
-      <w:pPr>
-        <w:ind w:left="720"/>
-        <w:jc w:val="both"/>
-        <w:rPr>
-          <w:sz w:val="24"/>
-          <w:szCs w:val="24"/>
-        </w:rPr>
-      </w:pPr>
-      <w:r>
-        <w:rPr>
-          <w:sz w:val="24"/>
-          <w:szCs w:val="24"/>
-        </w:rPr>
-        <w:t>Sách điện tử (ebook): cần có nội dung (contents) và tất cả các thông tin của sách quyển (bao gồm cả thông tin bắt buộc và thông tin không bắt buộc).</w:t>
-      </w:r>
-    </w:p>
-    <w:p>
-      <w:pPr>
-        <w:ind w:left="720"/>
-        <w:jc w:val="both"/>
-        <w:rPr>
-          <w:sz w:val="24"/>
-          <w:szCs w:val="24"/>
-        </w:rPr>
-      </w:pPr>
-      <w:r>
-        <w:rPr>
-          <w:sz w:val="24"/>
-          <w:szCs w:val="24"/>
-        </w:rPr>
-        <w:t>Album nhạc: cần có nội dung (contents) và tất cả các thông tin tương ứng của đĩa CD (bao gồm cả thông tin bắt buộc và thông tin không bắt buộc).</w:t>
-      </w:r>
-    </w:p>
-    <w:p>
-      <w:pPr>
-        <w:ind w:left="720"/>
-        <w:jc w:val="both"/>
-        <w:rPr>
-          <w:sz w:val="24"/>
-          <w:szCs w:val="24"/>
-        </w:rPr>
-      </w:pPr>
-      <w:r>
-        <w:rPr>
-          <w:sz w:val="24"/>
-          <w:szCs w:val="24"/>
-        </w:rPr>
-        <w:t>Phim ảnh: cần có nội dung (contents) và tất cả các thông tin tương ứng của đĩa DVD (bao gồm cả thông tin bắt buộc và thông tin không bắt buộc).</w:t>
-      </w:r>
-    </w:p>
-    <w:p>
-      <w:pPr>
-        <w:ind w:left="720"/>
-        <w:jc w:val="both"/>
-        <w:rPr>
-          <w:sz w:val="24"/>
-          <w:szCs w:val="24"/>
-        </w:rPr>
-      </w:pPr>
-      <w:r>
-        <w:rPr>
-          <w:sz w:val="24"/>
-          <w:szCs w:val="24"/>
-        </w:rPr>
-        <w:t>Khi đặt hàng sách điện tử, khách hàng được phép đọc thử, tuy nhiên đối với sách ảnh, các trang đọc thử sẽ bị làm mờ. Khi đặt hàng album, khách hàng được nghe thử từ vài giây đầu của mỗi bài hát trong danh sách bài hát của CD. Khi đặt hàng phim ảnh, khách hàng có thể xem trailer của phim.</w:t>
-      </w:r>
-    </w:p>
-    <w:p>
-      <w:pPr>
-        <w:ind w:left="720"/>
-        <w:jc w:val="both"/>
-        <w:rPr>
-          <w:sz w:val="24"/>
-          <w:szCs w:val="24"/>
-        </w:rPr>
-      </w:pPr>
-      <w:r>
-        <w:rPr>
-          <w:sz w:val="24"/>
-          <w:szCs w:val="24"/>
-        </w:rPr>
-        <w:t>Để đơn giản, nội dung của từng loại sản phẩm điện tử được quy định như sau:</w:t>
-      </w:r>
-    </w:p>
-    <w:p>
-      <w:pPr>
-        <w:numPr>
-          <w:ilvl w:val="0"/>
-          <w:numId w:val="2"/>
-        </w:numPr>
-        <w:pBdr>
-          <w:top w:val="nil"/>
-          <w:left w:val="nil"/>
-          <w:bottom w:val="nil"/>
-          <w:right w:val="nil"/>
-          <w:between w:val="nil"/>
-        </w:pBdr>
-        <w:spacing w:after="0"/>
-        <w:ind w:left="1440"/>
-        <w:jc w:val="both"/>
+        <w:t xml:space="preserve">Thêm </w:t>
+      </w:r>
+      <w:r>
         <w:rPr>
           <w:color w:val="000000"/>
           <w:sz w:val="24"/>
           <w:szCs w:val="24"/>
         </w:rPr>
-      </w:pPr>
+        <w:t xml:space="preserve">mới </w:t>
+      </w:r>
       <w:r>
         <w:rPr>
           <w:color w:val="000000"/>
           <w:sz w:val="24"/>
           <w:szCs w:val="24"/>
         </w:rPr>
-        <w:t>Sách: 10 dòng text</w:t>
-      </w:r>
-    </w:p>
-    <w:p>
-      <w:pPr>
-        <w:numPr>
-          <w:ilvl w:val="0"/>
-          <w:numId w:val="2"/>
-        </w:numPr>
-        <w:pBdr>
-          <w:top w:val="nil"/>
-          <w:left w:val="nil"/>
-          <w:bottom w:val="nil"/>
-          <w:right w:val="nil"/>
-          <w:between w:val="nil"/>
-        </w:pBdr>
-        <w:spacing w:after="0"/>
-        <w:ind w:left="1440"/>
-        <w:jc w:val="both"/>
+        <w:t xml:space="preserve">sản phẩm </w:t>
+      </w:r>
+      <w:r>
         <w:rPr>
           <w:color w:val="000000"/>
           <w:sz w:val="24"/>
           <w:szCs w:val="24"/>
         </w:rPr>
-      </w:pPr>
+        <w:t>khác trong tương lai</w:t>
+      </w:r>
       <w:r>
         <w:rPr>
           <w:color w:val="000000"/>
           <w:sz w:val="24"/>
           <w:szCs w:val="24"/>
         </w:rPr>
-        <w:t>Album nhạc: thông tin của các bài hát trong danh sách, gồm có tên bài hát, thời lượng từng bài.</w:t>
-      </w:r>
-    </w:p>
-    <w:p>
-      <w:pPr>
-        <w:numPr>
-          <w:ilvl w:val="0"/>
-          <w:numId w:val="2"/>
-        </w:numPr>
-        <w:pBdr>
-          <w:top w:val="nil"/>
-          <w:left w:val="nil"/>
-          <w:bottom w:val="nil"/>
-          <w:right w:val="nil"/>
-          <w:between w:val="nil"/>
-        </w:pBdr>
-        <w:ind w:left="1440"/>
-        <w:jc w:val="both"/>
-        <w:rPr>
-          <w:color w:val="000000"/>
-          <w:sz w:val="24"/>
-          <w:szCs w:val="24"/>
-        </w:rPr>
-      </w:pPr>
-      <w:r>
-        <w:rPr>
-          <w:color w:val="000000"/>
-          <w:sz w:val="24"/>
-          <w:szCs w:val="24"/>
-        </w:rPr>
-        <w:t>Phim: tên các diễn viên chính (actors) và biên kịch (writers).</w:t>
-      </w:r>
-    </w:p>
-    <w:p>
-      <w:pPr>
-        <w:ind w:left="720"/>
-        <w:jc w:val="both"/>
-        <w:rPr>
-          <w:sz w:val="24"/>
-          <w:szCs w:val="24"/>
-        </w:rPr>
-      </w:pPr>
-      <w:r>
-        <w:rPr>
-          <w:sz w:val="24"/>
-          <w:szCs w:val="24"/>
-        </w:rPr>
-        <w:t xml:space="preserve">Khi khách hàng đọc thử sách, hệ thống in ra tên sách, tác giả, nhà xuất bản, và 5 dòng ngẫu nhiên trong nội dung. </w:t>
-      </w:r>
-    </w:p>
-    <w:p>
-      <w:pPr>
-        <w:ind w:left="720"/>
-        <w:jc w:val="both"/>
-        <w:rPr>
-          <w:sz w:val="24"/>
-          <w:szCs w:val="24"/>
-        </w:rPr>
-      </w:pPr>
-      <w:r>
-        <w:rPr>
-          <w:sz w:val="24"/>
-          <w:szCs w:val="24"/>
-        </w:rPr>
-        <w:lastRenderedPageBreak/>
-        <w:t>Khi khách hàng nghe thử album, hệ thống in ra tên album, nghệ sĩ, hãng ghi âm, tên của tất cả các bài hát trong danh sách cùng với 10% thời lượng mỗi bài.</w:t>
-      </w:r>
-    </w:p>
-    <w:p>
-      <w:pPr>
-        <w:ind w:left="720"/>
-        <w:jc w:val="both"/>
-        <w:rPr>
-          <w:sz w:val="24"/>
-          <w:szCs w:val="24"/>
-        </w:rPr>
-      </w:pPr>
-      <w:r>
-        <w:rPr>
-          <w:sz w:val="24"/>
-          <w:szCs w:val="24"/>
-        </w:rPr>
-        <w:t>Khi khách hàng xem trailer của phim, hệ thống in ra tên phim, tên đạo diễn, 5% thời lượng phim, tên của các diễn viên chính.</w:t>
-      </w:r>
-    </w:p>
-    <w:p>
-      <w:pPr>
-        <w:ind w:left="720"/>
-        <w:jc w:val="both"/>
-        <w:rPr>
-          <w:sz w:val="24"/>
-          <w:szCs w:val="24"/>
-        </w:rPr>
-      </w:pPr>
-      <w:r>
-        <w:rPr>
-          <w:sz w:val="24"/>
-          <w:szCs w:val="24"/>
-        </w:rPr>
-        <w:t>Sau khi thanh toán thành công, nếu khách hàng muốn đọc, nghe, xem trực tiếp sản phẩm điện tử, hệ thống sẽ in ra đầy đủ thông tin và nội dung.</w:t>
+        <w:t xml:space="preserve"> </w:t>
       </w:r>
     </w:p>
     <w:p>

</xml_diff>

<commit_message>
Update giao diện + description
</commit_message>
<xml_diff>
--- a/OnlineMediaSystemDescription.docx
+++ b/OnlineMediaSystemDescription.docx
@@ -1695,18 +1695,288 @@
           <w:szCs w:val="24"/>
         </w:rPr>
       </w:pPr>
+      <w:r>
+        <w:rPr>
+          <w:sz w:val="24"/>
+          <w:szCs w:val="24"/>
+        </w:rPr>
+        <w:t>Một số hình ảnh giao diện</w:t>
+      </w:r>
     </w:p>
     <w:p>
       <w:pPr>
+        <w:keepNext/>
         <w:jc w:val="both"/>
-        <w:rPr>
-          <w:sz w:val="24"/>
-          <w:szCs w:val="24"/>
-        </w:rPr>
-      </w:pPr>
+      </w:pPr>
+      <w:r>
+        <w:rPr>
+          <w:sz w:val="24"/>
+          <w:szCs w:val="24"/>
+        </w:rPr>
+        <w:lastRenderedPageBreak/>
+        <w:drawing>
+          <wp:inline distT="0" distB="0" distL="0" distR="0" wp14:anchorId="7BFFAA2C" wp14:editId="1E6D93E3">
+            <wp:extent cx="5943600" cy="4086225"/>
+            <wp:effectExtent l="0" t="0" r="0" b="3175"/>
+            <wp:docPr id="1" name="Picture 1"/>
+            <wp:cNvGraphicFramePr>
+              <a:graphicFrameLocks xmlns:a="http://schemas.openxmlformats.org/drawingml/2006/main" noChangeAspect="1"/>
+            </wp:cNvGraphicFramePr>
+            <a:graphic xmlns:a="http://schemas.openxmlformats.org/drawingml/2006/main">
+              <a:graphicData uri="http://schemas.openxmlformats.org/drawingml/2006/picture">
+                <pic:pic xmlns:pic="http://schemas.openxmlformats.org/drawingml/2006/picture">
+                  <pic:nvPicPr>
+                    <pic:cNvPr id="1" name=""/>
+                    <pic:cNvPicPr/>
+                  </pic:nvPicPr>
+                  <pic:blipFill>
+                    <a:blip r:embed="rId8"/>
+                    <a:stretch>
+                      <a:fillRect/>
+                    </a:stretch>
+                  </pic:blipFill>
+                  <pic:spPr>
+                    <a:xfrm>
+                      <a:off x="0" y="0"/>
+                      <a:ext cx="5943600" cy="4086225"/>
+                    </a:xfrm>
+                    <a:prstGeom prst="rect">
+                      <a:avLst/>
+                    </a:prstGeom>
+                  </pic:spPr>
+                </pic:pic>
+              </a:graphicData>
+            </a:graphic>
+          </wp:inline>
+        </w:drawing>
+      </w:r>
     </w:p>
     <w:p>
       <w:pPr>
+        <w:pStyle w:val="Caption"/>
+        <w:jc w:val="both"/>
+      </w:pPr>
+      <w:r>
+        <w:t xml:space="preserve">Figure </w:t>
+      </w:r>
+      <w:fldSimple w:instr=" SEQ Figure \* ARABIC ">
+        <w:r>
+          <w:rPr>
+            <w:noProof/>
+          </w:rPr>
+          <w:t>1</w:t>
+        </w:r>
+      </w:fldSimple>
+      <w:r>
+        <w:t xml:space="preserve"> Giao diện xem danh sách Books cho admin</w:t>
+      </w:r>
+    </w:p>
+    <w:p>
+      <w:pPr>
+        <w:keepNext/>
+      </w:pPr>
+      <w:r>
+        <w:drawing>
+          <wp:inline distT="0" distB="0" distL="0" distR="0" wp14:anchorId="65C203B2" wp14:editId="399F9959">
+            <wp:extent cx="2622620" cy="3131616"/>
+            <wp:effectExtent l="0" t="0" r="0" b="5715"/>
+            <wp:docPr id="3" name="Picture 3"/>
+            <wp:cNvGraphicFramePr>
+              <a:graphicFrameLocks xmlns:a="http://schemas.openxmlformats.org/drawingml/2006/main" noChangeAspect="1"/>
+            </wp:cNvGraphicFramePr>
+            <a:graphic xmlns:a="http://schemas.openxmlformats.org/drawingml/2006/main">
+              <a:graphicData uri="http://schemas.openxmlformats.org/drawingml/2006/picture">
+                <pic:pic xmlns:pic="http://schemas.openxmlformats.org/drawingml/2006/picture">
+                  <pic:nvPicPr>
+                    <pic:cNvPr id="1" name=""/>
+                    <pic:cNvPicPr/>
+                  </pic:nvPicPr>
+                  <pic:blipFill>
+                    <a:blip r:embed="rId9"/>
+                    <a:stretch>
+                      <a:fillRect/>
+                    </a:stretch>
+                  </pic:blipFill>
+                  <pic:spPr>
+                    <a:xfrm>
+                      <a:off x="0" y="0"/>
+                      <a:ext cx="2628800" cy="3138995"/>
+                    </a:xfrm>
+                    <a:prstGeom prst="rect">
+                      <a:avLst/>
+                    </a:prstGeom>
+                  </pic:spPr>
+                </pic:pic>
+              </a:graphicData>
+            </a:graphic>
+          </wp:inline>
+        </w:drawing>
+      </w:r>
+    </w:p>
+    <w:p>
+      <w:pPr>
+        <w:pStyle w:val="Caption"/>
+      </w:pPr>
+      <w:r>
+        <w:t xml:space="preserve">Figure </w:t>
+      </w:r>
+      <w:fldSimple w:instr=" SEQ Figure \* ARABIC ">
+        <w:r>
+          <w:rPr>
+            <w:noProof/>
+          </w:rPr>
+          <w:t>2</w:t>
+        </w:r>
+      </w:fldSimple>
+      <w:r>
+        <w:t>: Giao diện chỉnh sửa thông tin sách cho admin</w:t>
+      </w:r>
+    </w:p>
+    <w:p/>
+    <w:p>
+      <w:pPr>
+        <w:keepNext/>
+      </w:pPr>
+      <w:r>
+        <w:drawing>
+          <wp:inline distT="0" distB="0" distL="0" distR="0" wp14:anchorId="75D8693D" wp14:editId="19517547">
+            <wp:extent cx="5943600" cy="4086225"/>
+            <wp:effectExtent l="0" t="0" r="0" b="3175"/>
+            <wp:docPr id="4" name="Picture 4"/>
+            <wp:cNvGraphicFramePr>
+              <a:graphicFrameLocks xmlns:a="http://schemas.openxmlformats.org/drawingml/2006/main" noChangeAspect="1"/>
+            </wp:cNvGraphicFramePr>
+            <a:graphic xmlns:a="http://schemas.openxmlformats.org/drawingml/2006/main">
+              <a:graphicData uri="http://schemas.openxmlformats.org/drawingml/2006/picture">
+                <pic:pic xmlns:pic="http://schemas.openxmlformats.org/drawingml/2006/picture">
+                  <pic:nvPicPr>
+                    <pic:cNvPr id="1" name=""/>
+                    <pic:cNvPicPr/>
+                  </pic:nvPicPr>
+                  <pic:blipFill>
+                    <a:blip r:embed="rId10"/>
+                    <a:stretch>
+                      <a:fillRect/>
+                    </a:stretch>
+                  </pic:blipFill>
+                  <pic:spPr>
+                    <a:xfrm>
+                      <a:off x="0" y="0"/>
+                      <a:ext cx="5943600" cy="4086225"/>
+                    </a:xfrm>
+                    <a:prstGeom prst="rect">
+                      <a:avLst/>
+                    </a:prstGeom>
+                  </pic:spPr>
+                </pic:pic>
+              </a:graphicData>
+            </a:graphic>
+          </wp:inline>
+        </w:drawing>
+      </w:r>
+    </w:p>
+    <w:p>
+      <w:pPr>
+        <w:pStyle w:val="Caption"/>
+      </w:pPr>
+      <w:r>
+        <w:t xml:space="preserve">Figure </w:t>
+      </w:r>
+      <w:fldSimple w:instr=" SEQ Figure \* ARABIC ">
+        <w:r>
+          <w:rPr>
+            <w:noProof/>
+          </w:rPr>
+          <w:t>3</w:t>
+        </w:r>
+      </w:fldSimple>
+      <w:r>
+        <w:t xml:space="preserve"> Giao diện xem danh sách Books cho người dùng</w:t>
+      </w:r>
+    </w:p>
+    <w:p>
+      <w:pPr>
+        <w:keepNext/>
+      </w:pPr>
+      <w:r>
+        <w:drawing>
+          <wp:inline distT="0" distB="0" distL="0" distR="0" wp14:anchorId="388E873F" wp14:editId="19CE0965">
+            <wp:extent cx="2069960" cy="1423098"/>
+            <wp:effectExtent l="0" t="0" r="635" b="0"/>
+            <wp:docPr id="5" name="Picture 5"/>
+            <wp:cNvGraphicFramePr>
+              <a:graphicFrameLocks xmlns:a="http://schemas.openxmlformats.org/drawingml/2006/main" noChangeAspect="1"/>
+            </wp:cNvGraphicFramePr>
+            <a:graphic xmlns:a="http://schemas.openxmlformats.org/drawingml/2006/main">
+              <a:graphicData uri="http://schemas.openxmlformats.org/drawingml/2006/picture">
+                <pic:pic xmlns:pic="http://schemas.openxmlformats.org/drawingml/2006/picture">
+                  <pic:nvPicPr>
+                    <pic:cNvPr id="1" name=""/>
+                    <pic:cNvPicPr/>
+                  </pic:nvPicPr>
+                  <pic:blipFill>
+                    <a:blip r:embed="rId11"/>
+                    <a:stretch>
+                      <a:fillRect/>
+                    </a:stretch>
+                  </pic:blipFill>
+                  <pic:spPr>
+                    <a:xfrm>
+                      <a:off x="0" y="0"/>
+                      <a:ext cx="2089528" cy="1436551"/>
+                    </a:xfrm>
+                    <a:prstGeom prst="rect">
+                      <a:avLst/>
+                    </a:prstGeom>
+                  </pic:spPr>
+                </pic:pic>
+              </a:graphicData>
+            </a:graphic>
+          </wp:inline>
+        </w:drawing>
+      </w:r>
+    </w:p>
+    <w:p>
+      <w:pPr>
+        <w:pStyle w:val="Caption"/>
+      </w:pPr>
+      <w:r>
+        <w:t xml:space="preserve">Figure </w:t>
+      </w:r>
+      <w:fldSimple w:instr=" SEQ Figure \* ARABIC ">
+        <w:r>
+          <w:rPr>
+            <w:noProof/>
+          </w:rPr>
+          <w:t>4</w:t>
+        </w:r>
+      </w:fldSimple>
+      <w:r>
+        <w:t xml:space="preserve"> Giao diện xem giỏ hàng cho người dùng</w:t>
+      </w:r>
+    </w:p>
+    <w:p/>
+    <w:p/>
+    <w:p>
+      <w:pPr>
+        <w:jc w:val="both"/>
+        <w:rPr>
+          <w:sz w:val="24"/>
+          <w:szCs w:val="24"/>
+        </w:rPr>
+      </w:pPr>
+    </w:p>
+    <w:p>
+      <w:pPr>
+        <w:jc w:val="both"/>
+        <w:rPr>
+          <w:sz w:val="24"/>
+          <w:szCs w:val="24"/>
+        </w:rPr>
+      </w:pPr>
+    </w:p>
+    <w:p>
+      <w:pPr>
         <w:jc w:val="both"/>
         <w:rPr>
           <w:sz w:val="24"/>
@@ -1715,7 +1985,7 @@
       </w:pPr>
     </w:p>
     <w:sectPr>
-      <w:footerReference w:type="default" r:id="rId8"/>
+      <w:footerReference w:type="default" r:id="rId12"/>
       <w:pgSz w:w="12240" w:h="15840"/>
       <w:pgMar w:top="1440" w:right="1440" w:bottom="1440" w:left="1440" w:header="720" w:footer="720" w:gutter="0"/>
       <w:pgNumType w:start="1"/>
@@ -3152,15 +3422,14 @@
     <w:uiPriority w:val="35"/>
     <w:unhideWhenUsed/>
     <w:qFormat/>
-    <w:rsid w:val="00507BB9"/>
+    <w:rsid w:val="00BB09B9"/>
     <w:pPr>
       <w:spacing w:after="200" w:line="240" w:lineRule="auto"/>
     </w:pPr>
     <w:rPr>
-      <w:i/>
       <w:iCs/>
       <w:color w:val="44546A" w:themeColor="text2"/>
-      <w:sz w:val="18"/>
+      <w:sz w:val="24"/>
       <w:szCs w:val="18"/>
     </w:rPr>
   </w:style>

</xml_diff>